<commit_message>
Creation of the STL files + GCode files for printing
</commit_message>
<xml_diff>
--- a/Documentation/Milestone 1/milestone1.docx
+++ b/Documentation/Milestone 1/milestone1.docx
@@ -12,6 +12,83 @@
           <w:lang w:val="en-US"/>
         </w:rPr>
       </w:pPr>
+    </w:p>
+    <w:p>
+      <w:pPr>
+        <w:pStyle w:val="Title"/>
+        <w:jc w:val="center"/>
+        <w:rPr>
+          <w:sz w:val="48"/>
+          <w:szCs w:val="48"/>
+          <w:lang w:val="en-US"/>
+        </w:rPr>
+      </w:pPr>
+    </w:p>
+    <w:p>
+      <w:pPr>
+        <w:pStyle w:val="Title"/>
+        <w:jc w:val="center"/>
+        <w:rPr>
+          <w:sz w:val="48"/>
+          <w:szCs w:val="48"/>
+          <w:lang w:val="en-US"/>
+        </w:rPr>
+      </w:pPr>
+    </w:p>
+    <w:p>
+      <w:pPr>
+        <w:pStyle w:val="Title"/>
+        <w:jc w:val="center"/>
+        <w:rPr>
+          <w:sz w:val="48"/>
+          <w:szCs w:val="48"/>
+          <w:lang w:val="en-US"/>
+        </w:rPr>
+      </w:pPr>
+    </w:p>
+    <w:p>
+      <w:pPr>
+        <w:pStyle w:val="Title"/>
+        <w:jc w:val="center"/>
+        <w:rPr>
+          <w:sz w:val="48"/>
+          <w:szCs w:val="48"/>
+          <w:lang w:val="en-US"/>
+        </w:rPr>
+      </w:pPr>
+    </w:p>
+    <w:p>
+      <w:pPr>
+        <w:pStyle w:val="Title"/>
+        <w:jc w:val="center"/>
+        <w:rPr>
+          <w:sz w:val="48"/>
+          <w:szCs w:val="48"/>
+          <w:lang w:val="en-US"/>
+        </w:rPr>
+      </w:pPr>
+    </w:p>
+    <w:p>
+      <w:pPr>
+        <w:pStyle w:val="Title"/>
+        <w:jc w:val="center"/>
+        <w:rPr>
+          <w:sz w:val="48"/>
+          <w:szCs w:val="48"/>
+          <w:lang w:val="en-US"/>
+        </w:rPr>
+      </w:pPr>
+    </w:p>
+    <w:p>
+      <w:pPr>
+        <w:pStyle w:val="Title"/>
+        <w:jc w:val="center"/>
+        <w:rPr>
+          <w:sz w:val="48"/>
+          <w:szCs w:val="48"/>
+          <w:lang w:val="en-US"/>
+        </w:rPr>
+      </w:pPr>
       <w:r>
         <w:rPr>
           <w:sz w:val="48"/>
@@ -85,7 +162,7 @@
           <w:szCs w:val="56"/>
           <w:lang w:val="en-US"/>
         </w:rPr>
-        <w:t>Technical Report</w:t>
+        <w:t>Milestone 1</w:t>
       </w:r>
     </w:p>
     <w:p>
@@ -245,32 +322,25 @@
                 <w:lang w:val="en-US"/>
               </w:rPr>
             </w:pPr>
-            <w:proofErr w:type="spellStart"/>
+            <w:bookmarkStart w:id="0" w:name="_Hlk497669383"/>
+            <w:bookmarkStart w:id="1" w:name="_Hlk497669403"/>
             <w:r>
               <w:rPr>
                 <w:sz w:val="32"/>
                 <w:szCs w:val="32"/>
                 <w:lang w:val="en-US"/>
               </w:rPr>
-              <w:t>Neng</w:t>
+              <w:t>Neng Z</w:t>
             </w:r>
-            <w:proofErr w:type="spellEnd"/>
             <w:r>
               <w:rPr>
                 <w:sz w:val="32"/>
                 <w:szCs w:val="32"/>
                 <w:lang w:val="en-US"/>
               </w:rPr>
-              <w:t xml:space="preserve"> Z</w:t>
-            </w:r>
-            <w:r>
-              <w:rPr>
-                <w:sz w:val="32"/>
-                <w:szCs w:val="32"/>
-                <w:lang w:val="en-US"/>
-              </w:rPr>
               <w:t>hao</w:t>
             </w:r>
+            <w:bookmarkEnd w:id="0"/>
           </w:p>
         </w:tc>
         <w:tc>
@@ -320,6 +390,7 @@
           </w:p>
         </w:tc>
       </w:tr>
+      <w:bookmarkEnd w:id="1"/>
       <w:tr>
         <w:trPr>
           <w:jc w:val="center"/>
@@ -343,26 +414,16 @@
                 <w:szCs w:val="32"/>
                 <w:lang w:val="en-US"/>
               </w:rPr>
-              <w:t xml:space="preserve">Martha </w:t>
+              <w:t>Martha N</w:t>
             </w:r>
-            <w:proofErr w:type="spellStart"/>
             <w:r>
               <w:rPr>
                 <w:sz w:val="32"/>
                 <w:szCs w:val="32"/>
                 <w:lang w:val="en-US"/>
               </w:rPr>
-              <w:t>N</w:t>
-            </w:r>
-            <w:r>
-              <w:rPr>
-                <w:sz w:val="32"/>
-                <w:szCs w:val="32"/>
-                <w:lang w:val="en-US"/>
-              </w:rPr>
               <w:t>ameth</w:t>
             </w:r>
-            <w:proofErr w:type="spellEnd"/>
           </w:p>
         </w:tc>
         <w:tc>
@@ -426,6 +487,83 @@
     </w:p>
     <w:p>
       <w:pPr>
+        <w:spacing w:line="240" w:lineRule="auto"/>
+        <w:jc w:val="center"/>
+        <w:rPr>
+          <w:sz w:val="32"/>
+          <w:szCs w:val="32"/>
+          <w:lang w:val="en-US"/>
+        </w:rPr>
+      </w:pPr>
+    </w:p>
+    <w:p>
+      <w:pPr>
+        <w:spacing w:line="240" w:lineRule="auto"/>
+        <w:jc w:val="center"/>
+        <w:rPr>
+          <w:sz w:val="32"/>
+          <w:szCs w:val="32"/>
+          <w:lang w:val="en-US"/>
+        </w:rPr>
+      </w:pPr>
+    </w:p>
+    <w:p>
+      <w:pPr>
+        <w:spacing w:line="240" w:lineRule="auto"/>
+        <w:jc w:val="center"/>
+        <w:rPr>
+          <w:sz w:val="32"/>
+          <w:szCs w:val="32"/>
+          <w:lang w:val="en-US"/>
+        </w:rPr>
+      </w:pPr>
+    </w:p>
+    <w:p>
+      <w:pPr>
+        <w:spacing w:line="240" w:lineRule="auto"/>
+        <w:jc w:val="center"/>
+        <w:rPr>
+          <w:sz w:val="32"/>
+          <w:szCs w:val="32"/>
+          <w:lang w:val="en-US"/>
+        </w:rPr>
+      </w:pPr>
+    </w:p>
+    <w:p>
+      <w:pPr>
+        <w:spacing w:line="240" w:lineRule="auto"/>
+        <w:jc w:val="center"/>
+        <w:rPr>
+          <w:sz w:val="32"/>
+          <w:szCs w:val="32"/>
+          <w:lang w:val="en-US"/>
+        </w:rPr>
+      </w:pPr>
+    </w:p>
+    <w:p>
+      <w:pPr>
+        <w:spacing w:line="240" w:lineRule="auto"/>
+        <w:jc w:val="center"/>
+        <w:rPr>
+          <w:sz w:val="32"/>
+          <w:szCs w:val="32"/>
+          <w:lang w:val="en-US"/>
+        </w:rPr>
+      </w:pPr>
+    </w:p>
+    <w:p>
+      <w:pPr>
+        <w:spacing w:line="240" w:lineRule="auto"/>
+        <w:jc w:val="center"/>
+        <w:rPr>
+          <w:sz w:val="32"/>
+          <w:szCs w:val="32"/>
+          <w:lang w:val="en-US"/>
+        </w:rPr>
+      </w:pPr>
+    </w:p>
+    <w:p>
+      <w:pPr>
         <w:pStyle w:val="Heading1"/>
         <w:numPr>
           <w:ilvl w:val="0"/>
@@ -439,6 +577,7 @@
         <w:rPr>
           <w:lang w:val="en-US"/>
         </w:rPr>
+        <w:lastRenderedPageBreak/>
         <w:t>Study of existing hand prosthe</w:t>
       </w:r>
       <w:r>
@@ -477,7 +616,19 @@
         <w:rPr>
           <w:lang w:val="en-US"/>
         </w:rPr>
-        <w:t>patients who lost their hand.</w:t>
+        <w:t>patients who</w:t>
+      </w:r>
+      <w:r>
+        <w:rPr>
+          <w:lang w:val="en-US"/>
+        </w:rPr>
+        <w:t xml:space="preserve"> have</w:t>
+      </w:r>
+      <w:r>
+        <w:rPr>
+          <w:lang w:val="en-US"/>
+        </w:rPr>
+        <w:t xml:space="preserve"> lost their hand.</w:t>
       </w:r>
       <w:r>
         <w:rPr>
@@ -567,7 +718,7 @@
                     </pic:cNvPicPr>
                   </pic:nvPicPr>
                   <pic:blipFill>
-                    <a:blip r:embed="rId5" cstate="print">
+                    <a:blip r:embed="rId7" cstate="print">
                       <a:extLst>
                         <a:ext uri="{28A0092B-C50C-407E-A947-70E740481C1C}">
                           <a14:useLocalDpi xmlns:a14="http://schemas.microsoft.com/office/drawing/2010/main" val="0"/>
@@ -616,7 +767,7 @@
         </w:rPr>
         <w:t xml:space="preserve"> (</w:t>
       </w:r>
-      <w:hyperlink r:id="rId6" w:history="1">
+      <w:hyperlink r:id="rId8" w:history="1">
         <w:r>
           <w:rPr>
             <w:rStyle w:val="Hyperlink"/>
@@ -684,19 +835,19 @@
           <wp:anchor distT="0" distB="0" distL="114300" distR="114300" simplePos="0" relativeHeight="251659264" behindDoc="1" locked="0" layoutInCell="1" allowOverlap="1">
             <wp:simplePos x="0" y="0"/>
             <wp:positionH relativeFrom="margin">
-              <wp:align>right</wp:align>
+              <wp:align>center</wp:align>
             </wp:positionH>
             <wp:positionV relativeFrom="paragraph">
-              <wp:posOffset>663575</wp:posOffset>
+              <wp:posOffset>630555</wp:posOffset>
             </wp:positionV>
-            <wp:extent cx="5753100" cy="1866900"/>
+            <wp:extent cx="5265420" cy="1584960"/>
             <wp:effectExtent l="0" t="0" r="0" b="0"/>
             <wp:wrapTight wrapText="bothSides">
               <wp:wrapPolygon edited="0">
                 <wp:start x="0" y="0"/>
-                <wp:lineTo x="0" y="21380"/>
-                <wp:lineTo x="21528" y="21380"/>
-                <wp:lineTo x="21528" y="0"/>
+                <wp:lineTo x="0" y="21288"/>
+                <wp:lineTo x="21491" y="21288"/>
+                <wp:lineTo x="21491" y="0"/>
                 <wp:lineTo x="0" y="0"/>
               </wp:wrapPolygon>
             </wp:wrapTight>
@@ -713,8 +864,663 @@
                       <a:picLocks noChangeAspect="1" noChangeArrowheads="1"/>
                     </pic:cNvPicPr>
                   </pic:nvPicPr>
+                  <pic:blipFill rotWithShape="1">
+                    <a:blip r:embed="rId9" cstate="print">
+                      <a:extLst>
+                        <a:ext uri="{28A0092B-C50C-407E-A947-70E740481C1C}">
+                          <a14:useLocalDpi xmlns:a14="http://schemas.microsoft.com/office/drawing/2010/main" val="0"/>
+                        </a:ext>
+                      </a:extLst>
+                    </a:blip>
+                    <a:srcRect l="8477" t="5714" b="9388"/>
+                    <a:stretch/>
+                  </pic:blipFill>
+                  <pic:spPr bwMode="auto">
+                    <a:xfrm>
+                      <a:off x="0" y="0"/>
+                      <a:ext cx="5265420" cy="1584960"/>
+                    </a:xfrm>
+                    <a:prstGeom prst="rect">
+                      <a:avLst/>
+                    </a:prstGeom>
+                    <a:noFill/>
+                    <a:ln>
+                      <a:noFill/>
+                    </a:ln>
+                    <a:extLst>
+                      <a:ext uri="{53640926-AAD7-44D8-BBD7-CCE9431645EC}">
+                        <a14:shadowObscured xmlns:a14="http://schemas.microsoft.com/office/drawing/2010/main"/>
+                      </a:ext>
+                    </a:extLst>
+                  </pic:spPr>
+                </pic:pic>
+              </a:graphicData>
+            </a:graphic>
+            <wp14:sizeRelH relativeFrom="margin">
+              <wp14:pctWidth>0</wp14:pctWidth>
+            </wp14:sizeRelH>
+            <wp14:sizeRelV relativeFrom="margin">
+              <wp14:pctHeight>0</wp14:pctHeight>
+            </wp14:sizeRelV>
+          </wp:anchor>
+        </w:drawing>
+      </w:r>
+      <w:r>
+        <w:rPr>
+          <w:lang w:val="en-US"/>
+        </w:rPr>
+        <w:t>As the patient applies</w:t>
+      </w:r>
+      <w:r>
+        <w:rPr>
+          <w:lang w:val="en-US"/>
+        </w:rPr>
+        <w:t xml:space="preserve"> force from wrist and palm</w:t>
+      </w:r>
+      <w:r>
+        <w:rPr>
+          <w:lang w:val="en-US"/>
+        </w:rPr>
+        <w:t>, he/she</w:t>
+      </w:r>
+      <w:r>
+        <w:rPr>
+          <w:lang w:val="en-US"/>
+        </w:rPr>
+        <w:t xml:space="preserve"> can grip objects like</w:t>
+      </w:r>
+      <w:r>
+        <w:rPr>
+          <w:lang w:val="en-US"/>
+        </w:rPr>
+        <w:t xml:space="preserve"> using a</w:t>
+      </w:r>
+      <w:r>
+        <w:rPr>
+          <w:lang w:val="en-US"/>
+        </w:rPr>
+        <w:t xml:space="preserve"> human </w:t>
+      </w:r>
+      <w:r>
+        <w:rPr>
+          <w:lang w:val="en-US"/>
+        </w:rPr>
+        <w:t>hand</w:t>
+      </w:r>
+      <w:r>
+        <w:rPr>
+          <w:lang w:val="en-US"/>
+        </w:rPr>
+        <w:t>. To improv</w:t>
+      </w:r>
+      <w:r>
+        <w:rPr>
+          <w:lang w:val="en-US"/>
+        </w:rPr>
+        <w:t>e the friction, the designer</w:t>
+      </w:r>
+      <w:r>
+        <w:rPr>
+          <w:lang w:val="en-US"/>
+        </w:rPr>
+        <w:t xml:space="preserve"> chooses to apply textured fingertips to prevent object </w:t>
+      </w:r>
+      <w:r>
+        <w:rPr>
+          <w:lang w:val="en-US"/>
+        </w:rPr>
+        <w:t xml:space="preserve">from </w:t>
+      </w:r>
+      <w:r>
+        <w:rPr>
+          <w:lang w:val="en-US"/>
+        </w:rPr>
+        <w:t>slipping off.</w:t>
+      </w:r>
+      <w:bookmarkStart w:id="2" w:name="_GoBack"/>
+      <w:bookmarkEnd w:id="2"/>
+    </w:p>
+    <w:p>
+      <w:pPr>
+        <w:jc w:val="both"/>
+        <w:rPr>
+          <w:lang w:val="en-US"/>
+        </w:rPr>
+      </w:pPr>
+    </w:p>
+    <w:p>
+      <w:pPr>
+        <w:pStyle w:val="Heading1"/>
+        <w:numPr>
+          <w:ilvl w:val="0"/>
+          <w:numId w:val="1"/>
+        </w:numPr>
+        <w:rPr>
+          <w:lang w:val="en-US"/>
+        </w:rPr>
+      </w:pPr>
+      <w:r>
+        <w:rPr>
+          <w:lang w:val="en-US"/>
+        </w:rPr>
+        <w:t xml:space="preserve">Our design proposal </w:t>
+      </w:r>
+    </w:p>
+    <w:p>
+      <w:pPr>
+        <w:jc w:val="both"/>
+        <w:rPr>
+          <w:lang w:val="en-US"/>
+        </w:rPr>
+      </w:pPr>
+      <w:r>
+        <w:rPr>
+          <w:noProof/>
+          <w:lang w:val="en-US"/>
+        </w:rPr>
+        <w:drawing>
+          <wp:anchor distT="0" distB="0" distL="114300" distR="114300" simplePos="0" relativeHeight="251661312" behindDoc="1" locked="0" layoutInCell="1" allowOverlap="1">
+            <wp:simplePos x="0" y="0"/>
+            <wp:positionH relativeFrom="margin">
+              <wp:align>left</wp:align>
+            </wp:positionH>
+            <wp:positionV relativeFrom="paragraph">
+              <wp:posOffset>302895</wp:posOffset>
+            </wp:positionV>
+            <wp:extent cx="3760470" cy="3190875"/>
+            <wp:effectExtent l="0" t="953" r="0" b="0"/>
+            <wp:wrapThrough wrapText="bothSides">
+              <wp:wrapPolygon edited="0">
+                <wp:start x="-5" y="21594"/>
+                <wp:lineTo x="21441" y="21594"/>
+                <wp:lineTo x="21441" y="187"/>
+                <wp:lineTo x="-5" y="187"/>
+                <wp:lineTo x="-5" y="21594"/>
+              </wp:wrapPolygon>
+            </wp:wrapThrough>
+            <wp:docPr id="5" name="Picture 5"/>
+            <wp:cNvGraphicFramePr>
+              <a:graphicFrameLocks xmlns:a="http://schemas.openxmlformats.org/drawingml/2006/main" noChangeAspect="1"/>
+            </wp:cNvGraphicFramePr>
+            <a:graphic xmlns:a="http://schemas.openxmlformats.org/drawingml/2006/main">
+              <a:graphicData uri="http://schemas.openxmlformats.org/drawingml/2006/picture">
+                <pic:pic xmlns:pic="http://schemas.openxmlformats.org/drawingml/2006/picture">
+                  <pic:nvPicPr>
+                    <pic:cNvPr id="5" name="IMG_1180.JPG"/>
+                    <pic:cNvPicPr/>
+                  </pic:nvPicPr>
+                  <pic:blipFill rotWithShape="1">
+                    <a:blip r:embed="rId10" cstate="print">
+                      <a:extLst>
+                        <a:ext uri="{28A0092B-C50C-407E-A947-70E740481C1C}">
+                          <a14:useLocalDpi xmlns:a14="http://schemas.microsoft.com/office/drawing/2010/main" val="0"/>
+                        </a:ext>
+                      </a:extLst>
+                    </a:blip>
+                    <a:srcRect l="10235" t="3930" r="16356" b="9392"/>
+                    <a:stretch/>
+                  </pic:blipFill>
+                  <pic:spPr bwMode="auto">
+                    <a:xfrm rot="5400000">
+                      <a:off x="0" y="0"/>
+                      <a:ext cx="3760470" cy="3190875"/>
+                    </a:xfrm>
+                    <a:prstGeom prst="rect">
+                      <a:avLst/>
+                    </a:prstGeom>
+                    <a:ln>
+                      <a:noFill/>
+                    </a:ln>
+                    <a:extLst>
+                      <a:ext uri="{53640926-AAD7-44D8-BBD7-CCE9431645EC}">
+                        <a14:shadowObscured xmlns:a14="http://schemas.microsoft.com/office/drawing/2010/main"/>
+                      </a:ext>
+                    </a:extLst>
+                  </pic:spPr>
+                </pic:pic>
+              </a:graphicData>
+            </a:graphic>
+            <wp14:sizeRelH relativeFrom="margin">
+              <wp14:pctWidth>0</wp14:pctWidth>
+            </wp14:sizeRelH>
+            <wp14:sizeRelV relativeFrom="margin">
+              <wp14:pctHeight>0</wp14:pctHeight>
+            </wp14:sizeRelV>
+          </wp:anchor>
+        </w:drawing>
+      </w:r>
+      <w:r>
+        <w:rPr>
+          <w:lang w:val="en-US"/>
+        </w:rPr>
+        <w:t>Our design rethinks the whole prosthesis mechanism, replacing the strings with gears.</w:t>
+      </w:r>
+    </w:p>
+    <w:p>
+      <w:pPr>
+        <w:ind w:left="708"/>
+        <w:jc w:val="both"/>
+        <w:rPr>
+          <w:rFonts w:eastAsiaTheme="minorEastAsia"/>
+          <w:lang w:val="en-US"/>
+        </w:rPr>
+      </w:pPr>
+      <w:r>
+        <w:rPr>
+          <w:lang w:val="en-US"/>
+        </w:rPr>
+        <w:t xml:space="preserve">Our mechanism has an input of </w:t>
+      </w:r>
+      <w:r>
+        <w:rPr>
+          <w:b/>
+          <w:lang w:val="en-US"/>
+        </w:rPr>
+        <w:t>37 RPM</w:t>
+      </w:r>
+      <w:r>
+        <w:rPr>
+          <w:lang w:val="en-US"/>
+        </w:rPr>
+        <w:t xml:space="preserve"> and must have an output of </w:t>
+      </w:r>
+      <w:r>
+        <w:rPr>
+          <w:b/>
+          <w:lang w:val="en-US"/>
+        </w:rPr>
+        <w:t>6 RPM</w:t>
+      </w:r>
+      <w:r>
+        <w:rPr>
+          <w:lang w:val="en-US"/>
+        </w:rPr>
+        <w:t xml:space="preserve">. This gives an overall ratio of </w:t>
+      </w:r>
+      <m:oMath>
+        <m:r>
+          <w:rPr>
+            <w:rFonts w:ascii="Cambria Math" w:hAnsi="Cambria Math"/>
+            <w:lang w:val="en-US"/>
+          </w:rPr>
+          <m:t>GR=</m:t>
+        </m:r>
+        <m:f>
+          <m:fPr>
+            <m:ctrlPr>
+              <w:rPr>
+                <w:rFonts w:ascii="Cambria Math" w:hAnsi="Cambria Math"/>
+                <w:i/>
+                <w:lang w:val="en-US"/>
+              </w:rPr>
+            </m:ctrlPr>
+          </m:fPr>
+          <m:num>
+            <m:r>
+              <w:rPr>
+                <w:rFonts w:ascii="Cambria Math" w:hAnsi="Cambria Math"/>
+                <w:lang w:val="en-US"/>
+              </w:rPr>
+              <m:t>37</m:t>
+            </m:r>
+          </m:num>
+          <m:den>
+            <m:r>
+              <w:rPr>
+                <w:rFonts w:ascii="Cambria Math" w:hAnsi="Cambria Math"/>
+                <w:lang w:val="en-US"/>
+              </w:rPr>
+              <m:t>6</m:t>
+            </m:r>
+          </m:den>
+        </m:f>
+        <m:r>
+          <w:rPr>
+            <w:rFonts w:ascii="Cambria Math" w:hAnsi="Cambria Math"/>
+            <w:lang w:val="en-US"/>
+          </w:rPr>
+          <m:t>=6.166…7</m:t>
+        </m:r>
+      </m:oMath>
+    </w:p>
+    <w:p>
+      <w:pPr>
+        <w:ind w:left="708"/>
+        <w:jc w:val="both"/>
+        <w:rPr>
+          <w:rFonts w:eastAsiaTheme="minorEastAsia"/>
+          <w:lang w:val="en-US"/>
+        </w:rPr>
+      </w:pPr>
+      <w:r>
+        <w:rPr>
+          <w:rFonts w:eastAsiaTheme="minorEastAsia"/>
+          <w:lang w:val="en-US"/>
+        </w:rPr>
+        <w:t xml:space="preserve">We chose to use compound gear trains, to obtain the desired ratio. Hence, we designed a 4-level gear train, giving us the following ratio: </w:t>
+      </w:r>
+      <m:oMath>
+        <m:r>
+          <w:rPr>
+            <w:rFonts w:ascii="Cambria Math" w:eastAsiaTheme="minorEastAsia" w:hAnsi="Cambria Math"/>
+            <w:lang w:val="en-US"/>
+          </w:rPr>
+          <m:t>GR=</m:t>
+        </m:r>
+        <m:f>
+          <m:fPr>
+            <m:ctrlPr>
+              <w:rPr>
+                <w:rFonts w:ascii="Cambria Math" w:eastAsiaTheme="minorEastAsia" w:hAnsi="Cambria Math"/>
+                <w:i/>
+                <w:lang w:val="en-US"/>
+              </w:rPr>
+            </m:ctrlPr>
+          </m:fPr>
+          <m:num>
+            <m:r>
+              <w:rPr>
+                <w:rFonts w:ascii="Cambria Math" w:eastAsiaTheme="minorEastAsia" w:hAnsi="Cambria Math"/>
+                <w:lang w:val="en-US"/>
+              </w:rPr>
+              <m:t>37</m:t>
+            </m:r>
+          </m:num>
+          <m:den>
+            <m:r>
+              <w:rPr>
+                <w:rFonts w:ascii="Cambria Math" w:eastAsiaTheme="minorEastAsia" w:hAnsi="Cambria Math"/>
+                <w:lang w:val="en-US"/>
+              </w:rPr>
+              <m:t>6</m:t>
+            </m:r>
+          </m:den>
+        </m:f>
+        <m:r>
+          <w:rPr>
+            <w:rFonts w:ascii="Cambria Math" w:eastAsiaTheme="minorEastAsia" w:hAnsi="Cambria Math"/>
+            <w:lang w:val="en-US"/>
+          </w:rPr>
+          <m:t>=</m:t>
+        </m:r>
+        <m:f>
+          <m:fPr>
+            <m:ctrlPr>
+              <w:rPr>
+                <w:rFonts w:ascii="Cambria Math" w:eastAsiaTheme="minorEastAsia" w:hAnsi="Cambria Math"/>
+                <w:i/>
+                <w:lang w:val="en-US"/>
+              </w:rPr>
+            </m:ctrlPr>
+          </m:fPr>
+          <m:num>
+            <m:r>
+              <w:rPr>
+                <w:rFonts w:ascii="Cambria Math" w:eastAsiaTheme="minorEastAsia" w:hAnsi="Cambria Math"/>
+                <w:lang w:val="en-US"/>
+              </w:rPr>
+              <m:t>37</m:t>
+            </m:r>
+          </m:num>
+          <m:den>
+            <m:r>
+              <w:rPr>
+                <w:rFonts w:ascii="Cambria Math" w:eastAsiaTheme="minorEastAsia" w:hAnsi="Cambria Math"/>
+                <w:lang w:val="en-US"/>
+              </w:rPr>
+              <m:t>15</m:t>
+            </m:r>
+          </m:den>
+        </m:f>
+        <m:r>
+          <w:rPr>
+            <w:rFonts w:ascii="Cambria Math" w:eastAsiaTheme="minorEastAsia" w:hAnsi="Cambria Math"/>
+            <w:lang w:val="en-US"/>
+          </w:rPr>
+          <m:t>*</m:t>
+        </m:r>
+        <m:f>
+          <m:fPr>
+            <m:ctrlPr>
+              <w:rPr>
+                <w:rFonts w:ascii="Cambria Math" w:eastAsiaTheme="minorEastAsia" w:hAnsi="Cambria Math"/>
+                <w:i/>
+                <w:lang w:val="en-US"/>
+              </w:rPr>
+            </m:ctrlPr>
+          </m:fPr>
+          <m:num>
+            <m:r>
+              <w:rPr>
+                <w:rFonts w:ascii="Cambria Math" w:eastAsiaTheme="minorEastAsia" w:hAnsi="Cambria Math"/>
+                <w:lang w:val="en-US"/>
+              </w:rPr>
+              <m:t>30</m:t>
+            </m:r>
+          </m:num>
+          <m:den>
+            <m:r>
+              <w:rPr>
+                <w:rFonts w:ascii="Cambria Math" w:eastAsiaTheme="minorEastAsia" w:hAnsi="Cambria Math"/>
+                <w:lang w:val="en-US"/>
+              </w:rPr>
+              <m:t>12</m:t>
+            </m:r>
+          </m:den>
+        </m:f>
+        <m:r>
+          <w:rPr>
+            <w:rFonts w:ascii="Cambria Math" w:eastAsiaTheme="minorEastAsia" w:hAnsi="Cambria Math"/>
+            <w:lang w:val="en-US"/>
+          </w:rPr>
+          <m:t>*</m:t>
+        </m:r>
+        <m:f>
+          <m:fPr>
+            <m:ctrlPr>
+              <w:rPr>
+                <w:rFonts w:ascii="Cambria Math" w:eastAsiaTheme="minorEastAsia" w:hAnsi="Cambria Math"/>
+                <w:i/>
+                <w:lang w:val="en-US"/>
+              </w:rPr>
+            </m:ctrlPr>
+          </m:fPr>
+          <m:num>
+            <m:r>
+              <w:rPr>
+                <w:rFonts w:ascii="Cambria Math" w:eastAsiaTheme="minorEastAsia" w:hAnsi="Cambria Math"/>
+                <w:lang w:val="en-US"/>
+              </w:rPr>
+              <m:t>12</m:t>
+            </m:r>
+          </m:num>
+          <m:den>
+            <m:r>
+              <w:rPr>
+                <w:rFonts w:ascii="Cambria Math" w:eastAsiaTheme="minorEastAsia" w:hAnsi="Cambria Math"/>
+                <w:lang w:val="en-US"/>
+              </w:rPr>
+              <m:t>30</m:t>
+            </m:r>
+          </m:den>
+        </m:f>
+        <m:r>
+          <w:rPr>
+            <w:rFonts w:ascii="Cambria Math" w:eastAsiaTheme="minorEastAsia" w:hAnsi="Cambria Math"/>
+            <w:lang w:val="en-US"/>
+          </w:rPr>
+          <m:t>*</m:t>
+        </m:r>
+        <m:f>
+          <m:fPr>
+            <m:ctrlPr>
+              <w:rPr>
+                <w:rFonts w:ascii="Cambria Math" w:eastAsiaTheme="minorEastAsia" w:hAnsi="Cambria Math"/>
+                <w:i/>
+                <w:lang w:val="en-US"/>
+              </w:rPr>
+            </m:ctrlPr>
+          </m:fPr>
+          <m:num>
+            <m:r>
+              <w:rPr>
+                <w:rFonts w:ascii="Cambria Math" w:eastAsiaTheme="minorEastAsia" w:hAnsi="Cambria Math"/>
+                <w:lang w:val="en-US"/>
+              </w:rPr>
+              <m:t>30</m:t>
+            </m:r>
+          </m:num>
+          <m:den>
+            <m:r>
+              <w:rPr>
+                <w:rFonts w:ascii="Cambria Math" w:eastAsiaTheme="minorEastAsia" w:hAnsi="Cambria Math"/>
+                <w:lang w:val="en-US"/>
+              </w:rPr>
+              <m:t>12</m:t>
+            </m:r>
+          </m:den>
+        </m:f>
+      </m:oMath>
+    </w:p>
+    <w:p>
+      <w:pPr>
+        <w:ind w:left="708"/>
+        <w:jc w:val="both"/>
+        <w:rPr>
+          <w:rFonts w:eastAsiaTheme="minorEastAsia"/>
+          <w:lang w:val="en-US"/>
+        </w:rPr>
+      </w:pPr>
+      <w:r>
+        <w:rPr>
+          <w:rFonts w:eastAsiaTheme="minorEastAsia"/>
+          <w:lang w:val="en-US"/>
+        </w:rPr>
+        <w:t xml:space="preserve">We decided to design two different gear trains, one from the motor to the forefingers – with a ratio of </w:t>
+      </w:r>
+      <m:oMath>
+        <m:f>
+          <m:fPr>
+            <m:ctrlPr>
+              <w:rPr>
+                <w:rFonts w:ascii="Cambria Math" w:eastAsiaTheme="minorEastAsia" w:hAnsi="Cambria Math"/>
+                <w:i/>
+                <w:lang w:val="en-US"/>
+              </w:rPr>
+            </m:ctrlPr>
+          </m:fPr>
+          <m:num>
+            <m:r>
+              <w:rPr>
+                <w:rFonts w:ascii="Cambria Math" w:eastAsiaTheme="minorEastAsia" w:hAnsi="Cambria Math"/>
+                <w:lang w:val="en-US"/>
+              </w:rPr>
+              <m:t>37</m:t>
+            </m:r>
+          </m:num>
+          <m:den>
+            <m:r>
+              <w:rPr>
+                <w:rFonts w:ascii="Cambria Math" w:eastAsiaTheme="minorEastAsia" w:hAnsi="Cambria Math"/>
+                <w:lang w:val="en-US"/>
+              </w:rPr>
+              <m:t>6</m:t>
+            </m:r>
+          </m:den>
+        </m:f>
+      </m:oMath>
+      <w:r>
+        <w:rPr>
+          <w:rFonts w:eastAsiaTheme="minorEastAsia"/>
+          <w:lang w:val="en-US"/>
+        </w:rPr>
+        <w:t xml:space="preserve"> – and one from the forefingers to the thumb – with a ratio of 1 and an even number of gears (to generate an opposite rotation).</w:t>
+      </w:r>
+    </w:p>
+    <w:p>
+      <w:pPr>
+        <w:ind w:left="708"/>
+        <w:jc w:val="both"/>
+        <w:rPr>
+          <w:rFonts w:eastAsiaTheme="minorEastAsia"/>
+          <w:lang w:val="en-US"/>
+        </w:rPr>
+      </w:pPr>
+      <w:r>
+        <w:rPr>
+          <w:rFonts w:eastAsiaTheme="minorEastAsia"/>
+          <w:lang w:val="en-US"/>
+        </w:rPr>
+        <w:lastRenderedPageBreak/>
+        <w:t>The fingers will be printed directly on the gears to save space.</w:t>
+      </w:r>
+    </w:p>
+    <w:p>
+      <w:pPr>
+        <w:ind w:left="708"/>
+        <w:jc w:val="both"/>
+        <w:rPr>
+          <w:rFonts w:eastAsiaTheme="minorEastAsia"/>
+          <w:lang w:val="en-US"/>
+        </w:rPr>
+      </w:pPr>
+      <w:r>
+        <w:rPr>
+          <w:rFonts w:eastAsiaTheme="minorEastAsia"/>
+          <w:lang w:val="en-US"/>
+        </w:rPr>
+        <w:t xml:space="preserve">We also took into consideration the dimension constraint of the frame and our gears diameters do not exceed these dimensions. </w:t>
+      </w:r>
+    </w:p>
+    <w:p>
+      <w:pPr>
+        <w:ind w:left="708"/>
+        <w:jc w:val="both"/>
+        <w:rPr>
+          <w:rFonts w:eastAsiaTheme="minorEastAsia"/>
+          <w:lang w:val="en-US"/>
+        </w:rPr>
+      </w:pPr>
+      <w:r>
+        <w:rPr>
+          <w:noProof/>
+          <w:lang w:val="en-US"/>
+        </w:rPr>
+        <w:drawing>
+          <wp:anchor distT="0" distB="0" distL="114300" distR="114300" simplePos="0" relativeHeight="251660288" behindDoc="1" locked="0" layoutInCell="1" allowOverlap="1">
+            <wp:simplePos x="0" y="0"/>
+            <wp:positionH relativeFrom="margin">
+              <wp:align>right</wp:align>
+            </wp:positionH>
+            <wp:positionV relativeFrom="paragraph">
+              <wp:posOffset>447040</wp:posOffset>
+            </wp:positionV>
+            <wp:extent cx="5760720" cy="3863340"/>
+            <wp:effectExtent l="0" t="0" r="0" b="3810"/>
+            <wp:wrapThrough wrapText="bothSides">
+              <wp:wrapPolygon edited="0">
+                <wp:start x="0" y="0"/>
+                <wp:lineTo x="0" y="21515"/>
+                <wp:lineTo x="21500" y="21515"/>
+                <wp:lineTo x="21500" y="0"/>
+                <wp:lineTo x="0" y="0"/>
+              </wp:wrapPolygon>
+            </wp:wrapThrough>
+            <wp:docPr id="4" name="Picture 4" descr="C:\Users\julie\AppData\Local\Microsoft\Windows\INetCache\Content.Word\geardesign.png"/>
+            <wp:cNvGraphicFramePr>
+              <a:graphicFrameLocks xmlns:a="http://schemas.openxmlformats.org/drawingml/2006/main" noChangeAspect="1"/>
+            </wp:cNvGraphicFramePr>
+            <a:graphic xmlns:a="http://schemas.openxmlformats.org/drawingml/2006/main">
+              <a:graphicData uri="http://schemas.openxmlformats.org/drawingml/2006/picture">
+                <pic:pic xmlns:pic="http://schemas.openxmlformats.org/drawingml/2006/picture">
+                  <pic:nvPicPr>
+                    <pic:cNvPr id="0" name="Picture 4" descr="C:\Users\julie\AppData\Local\Microsoft\Windows\INetCache\Content.Word\geardesign.png"/>
+                    <pic:cNvPicPr>
+                      <a:picLocks noChangeAspect="1" noChangeArrowheads="1"/>
+                    </pic:cNvPicPr>
+                  </pic:nvPicPr>
                   <pic:blipFill>
-                    <a:blip r:embed="rId7" cstate="print">
+                    <a:blip r:embed="rId11">
                       <a:extLst>
                         <a:ext uri="{28A0092B-C50C-407E-A947-70E740481C1C}">
                           <a14:useLocalDpi xmlns:a14="http://schemas.microsoft.com/office/drawing/2010/main" val="0"/>
@@ -729,7 +1535,7 @@
                   <pic:spPr bwMode="auto">
                     <a:xfrm>
                       <a:off x="0" y="0"/>
-                      <a:ext cx="5753100" cy="1866900"/>
+                      <a:ext cx="5760720" cy="3863340"/>
                     </a:xfrm>
                     <a:prstGeom prst="rect">
                       <a:avLst/>
@@ -742,92 +1548,19 @@
                 </pic:pic>
               </a:graphicData>
             </a:graphic>
-            <wp14:sizeRelH relativeFrom="margin">
-              <wp14:pctWidth>0</wp14:pctWidth>
-            </wp14:sizeRelH>
+            <wp14:sizeRelV relativeFrom="margin">
+              <wp14:pctHeight>0</wp14:pctHeight>
+            </wp14:sizeRelV>
           </wp:anchor>
         </w:drawing>
       </w:r>
       <w:r>
         <w:rPr>
-          <w:lang w:val="en-US"/>
-        </w:rPr>
-        <w:t>As the patient applies</w:t>
-      </w:r>
-      <w:r>
-        <w:rPr>
-          <w:lang w:val="en-US"/>
-        </w:rPr>
-        <w:t xml:space="preserve"> force from wrist and palm</w:t>
-      </w:r>
-      <w:r>
-        <w:rPr>
-          <w:lang w:val="en-US"/>
-        </w:rPr>
-        <w:t>, he/she</w:t>
-      </w:r>
-      <w:r>
-        <w:rPr>
-          <w:lang w:val="en-US"/>
-        </w:rPr>
-        <w:t xml:space="preserve"> can grip objects like</w:t>
-      </w:r>
-      <w:r>
-        <w:rPr>
-          <w:lang w:val="en-US"/>
-        </w:rPr>
-        <w:t xml:space="preserve"> using a</w:t>
-      </w:r>
-      <w:r>
-        <w:rPr>
-          <w:lang w:val="en-US"/>
-        </w:rPr>
-        <w:t xml:space="preserve"> human </w:t>
-      </w:r>
-      <w:r>
-        <w:rPr>
-          <w:lang w:val="en-US"/>
-        </w:rPr>
-        <w:t>hand</w:t>
-      </w:r>
-      <w:r>
-        <w:rPr>
-          <w:lang w:val="en-US"/>
-        </w:rPr>
-        <w:t>. To improv</w:t>
-      </w:r>
-      <w:r>
-        <w:rPr>
-          <w:lang w:val="en-US"/>
-        </w:rPr>
-        <w:t>e the friction, the designer</w:t>
-      </w:r>
-      <w:r>
-        <w:rPr>
-          <w:lang w:val="en-US"/>
-        </w:rPr>
-        <w:t xml:space="preserve"> chooses to apply textured fingertips to prevent object </w:t>
-      </w:r>
-      <w:r>
-        <w:rPr>
-          <w:lang w:val="en-US"/>
-        </w:rPr>
-        <w:t xml:space="preserve">from </w:t>
-      </w:r>
-      <w:r>
-        <w:rPr>
-          <w:lang w:val="en-US"/>
-        </w:rPr>
-        <w:t>slipping off.</w:t>
-      </w:r>
-    </w:p>
-    <w:p>
-      <w:pPr>
-        <w:jc w:val="both"/>
-        <w:rPr>
-          <w:lang w:val="en-US"/>
-        </w:rPr>
-      </w:pPr>
+          <w:rFonts w:eastAsiaTheme="minorEastAsia"/>
+          <w:lang w:val="en-US"/>
+        </w:rPr>
+        <w:t>We thought of gears with threaded hole in the middle for the forefinger and thumb axis, so that, once they are fixed and hold in place with nuts, they could make the axis rotate.</w:t>
+      </w:r>
     </w:p>
     <w:p>
       <w:pPr>
@@ -844,90 +1577,319 @@
         <w:rPr>
           <w:lang w:val="en-US"/>
         </w:rPr>
-        <w:lastRenderedPageBreak/>
-        <w:t xml:space="preserve">Our design proposal </w:t>
-      </w:r>
-      <w:bookmarkStart w:id="0" w:name="_GoBack"/>
-      <w:bookmarkEnd w:id="0"/>
-    </w:p>
-    <w:p>
-      <w:pPr>
-        <w:rPr>
-          <w:lang w:val="en-US"/>
-        </w:rPr>
-      </w:pPr>
-      <w:r>
-        <w:rPr>
-          <w:noProof/>
-          <w:lang w:val="en-US"/>
-        </w:rPr>
-        <w:drawing>
-          <wp:anchor distT="0" distB="0" distL="114300" distR="114300" simplePos="0" relativeHeight="251660288" behindDoc="1" locked="0" layoutInCell="1" allowOverlap="1">
-            <wp:simplePos x="0" y="0"/>
-            <wp:positionH relativeFrom="column">
-              <wp:posOffset>-635</wp:posOffset>
-            </wp:positionH>
-            <wp:positionV relativeFrom="paragraph">
-              <wp:posOffset>-1905</wp:posOffset>
-            </wp:positionV>
-            <wp:extent cx="5760720" cy="3931920"/>
-            <wp:effectExtent l="0" t="0" r="0" b="0"/>
-            <wp:wrapTight wrapText="bothSides">
-              <wp:wrapPolygon edited="0">
-                <wp:start x="0" y="0"/>
-                <wp:lineTo x="0" y="21453"/>
-                <wp:lineTo x="21500" y="21453"/>
-                <wp:lineTo x="21500" y="0"/>
-                <wp:lineTo x="0" y="0"/>
-              </wp:wrapPolygon>
-            </wp:wrapTight>
-            <wp:docPr id="4" name="Picture 4" descr="C:\Users\julie\AppData\Local\Microsoft\Windows\INetCache\Content.Word\geardesign.png"/>
-            <wp:cNvGraphicFramePr>
-              <a:graphicFrameLocks xmlns:a="http://schemas.openxmlformats.org/drawingml/2006/main" noChangeAspect="1"/>
-            </wp:cNvGraphicFramePr>
-            <a:graphic xmlns:a="http://schemas.openxmlformats.org/drawingml/2006/main">
-              <a:graphicData uri="http://schemas.openxmlformats.org/drawingml/2006/picture">
-                <pic:pic xmlns:pic="http://schemas.openxmlformats.org/drawingml/2006/picture">
-                  <pic:nvPicPr>
-                    <pic:cNvPr id="0" name="Picture 4" descr="C:\Users\julie\AppData\Local\Microsoft\Windows\INetCache\Content.Word\geardesign.png"/>
-                    <pic:cNvPicPr>
-                      <a:picLocks noChangeAspect="1" noChangeArrowheads="1"/>
-                    </pic:cNvPicPr>
-                  </pic:nvPicPr>
-                  <pic:blipFill>
-                    <a:blip r:embed="rId8">
-                      <a:extLst>
-                        <a:ext uri="{28A0092B-C50C-407E-A947-70E740481C1C}">
-                          <a14:useLocalDpi xmlns:a14="http://schemas.microsoft.com/office/drawing/2010/main" val="0"/>
-                        </a:ext>
-                      </a:extLst>
-                    </a:blip>
-                    <a:srcRect/>
-                    <a:stretch>
-                      <a:fillRect/>
-                    </a:stretch>
-                  </pic:blipFill>
-                  <pic:spPr bwMode="auto">
-                    <a:xfrm>
-                      <a:off x="0" y="0"/>
-                      <a:ext cx="5760720" cy="3931920"/>
-                    </a:xfrm>
-                    <a:prstGeom prst="rect">
-                      <a:avLst/>
-                    </a:prstGeom>
-                    <a:noFill/>
-                    <a:ln>
-                      <a:noFill/>
-                    </a:ln>
-                  </pic:spPr>
-                </pic:pic>
-              </a:graphicData>
-            </a:graphic>
-          </wp:anchor>
-        </w:drawing>
+        <w:t>Team meetings</w:t>
+      </w:r>
+    </w:p>
+    <w:p>
+      <w:pPr>
+        <w:pStyle w:val="Subtitle"/>
+        <w:rPr>
+          <w:rStyle w:val="SubtleReference"/>
+        </w:rPr>
+      </w:pPr>
+      <w:r>
+        <w:rPr>
+          <w:rStyle w:val="SubtleReference"/>
+        </w:rPr>
+        <w:t xml:space="preserve">Contact </w:t>
+      </w:r>
+      <w:r>
+        <w:rPr>
+          <w:rStyle w:val="SubtleReference"/>
+        </w:rPr>
+        <w:t>Information</w:t>
+      </w:r>
+      <w:r>
+        <w:rPr>
+          <w:rStyle w:val="SubtleReference"/>
+        </w:rPr>
+        <w:t xml:space="preserve"> :</w:t>
+      </w:r>
+    </w:p>
+    <w:p>
+      <w:pPr>
+        <w:pStyle w:val="ListParagraph"/>
+        <w:numPr>
+          <w:ilvl w:val="0"/>
+          <w:numId w:val="3"/>
+        </w:numPr>
+        <w:rPr>
+          <w:lang w:val="en-US"/>
+        </w:rPr>
+      </w:pPr>
+      <w:r>
+        <w:rPr>
+          <w:lang w:val="en-US"/>
+        </w:rPr>
+        <w:t>Ju</w:t>
+      </w:r>
+      <w:r>
+        <w:rPr>
+          <w:lang w:val="en-US"/>
+        </w:rPr>
+        <w:t>lien Bordas</w:t>
+      </w:r>
+      <w:r>
+        <w:rPr>
+          <w:lang w:val="en-US"/>
+        </w:rPr>
+        <w:tab/>
+      </w:r>
+      <w:r>
+        <w:rPr>
+          <w:lang w:val="en-US"/>
+        </w:rPr>
+        <w:tab/>
+        <w:t>(+33) 0620170514</w:t>
+      </w:r>
+      <w:r>
+        <w:rPr>
+          <w:lang w:val="en-US"/>
+        </w:rPr>
+        <w:tab/>
+      </w:r>
+      <w:hyperlink r:id="rId12" w:history="1">
+        <w:r>
+          <w:rPr>
+            <w:rStyle w:val="Hyperlink"/>
+            <w:lang w:val="en-US"/>
+          </w:rPr>
+          <w:t>bordasj@mcmaster.ca</w:t>
+        </w:r>
+      </w:hyperlink>
+    </w:p>
+    <w:p>
+      <w:pPr>
+        <w:pStyle w:val="ListParagraph"/>
+        <w:numPr>
+          <w:ilvl w:val="0"/>
+          <w:numId w:val="3"/>
+        </w:numPr>
+        <w:rPr>
+          <w:lang w:val="en-US"/>
+        </w:rPr>
+      </w:pPr>
+      <w:r>
+        <w:rPr>
+          <w:lang w:val="en-US"/>
+        </w:rPr>
+        <w:t>Neng Zhao</w:t>
+      </w:r>
+      <w:r>
+        <w:rPr>
+          <w:lang w:val="en-US"/>
+        </w:rPr>
+        <w:tab/>
+      </w:r>
+      <w:r>
+        <w:rPr>
+          <w:lang w:val="en-US"/>
+        </w:rPr>
+        <w:tab/>
+        <w:t>phone</w:t>
+      </w:r>
+      <w:r>
+        <w:rPr>
+          <w:lang w:val="en-US"/>
+        </w:rPr>
+        <w:tab/>
+      </w:r>
+      <w:r>
+        <w:rPr>
+          <w:lang w:val="en-US"/>
+        </w:rPr>
+        <w:tab/>
+      </w:r>
+      <w:r>
+        <w:rPr>
+          <w:lang w:val="en-US"/>
+        </w:rPr>
+        <w:tab/>
+      </w:r>
+      <w:hyperlink r:id="rId13" w:history="1">
+        <w:r>
+          <w:rPr>
+            <w:rStyle w:val="Hyperlink"/>
+            <w:lang w:val="en-US"/>
+          </w:rPr>
+          <w:t>zhaon13@mcmaster.ca</w:t>
+        </w:r>
+      </w:hyperlink>
+      <w:r>
+        <w:rPr>
+          <w:lang w:val="en-US"/>
+        </w:rPr>
+        <w:t xml:space="preserve"> </w:t>
+      </w:r>
+    </w:p>
+    <w:p>
+      <w:pPr>
+        <w:pStyle w:val="ListParagraph"/>
+        <w:numPr>
+          <w:ilvl w:val="0"/>
+          <w:numId w:val="3"/>
+        </w:numPr>
+        <w:rPr>
+          <w:lang w:val="en-US"/>
+        </w:rPr>
+      </w:pPr>
+      <w:r>
+        <w:rPr>
+          <w:lang w:val="en-US"/>
+        </w:rPr>
+        <w:t>Martha Nameth</w:t>
+      </w:r>
+      <w:r>
+        <w:rPr>
+          <w:lang w:val="en-US"/>
+        </w:rPr>
+        <w:tab/>
+        <w:t>phone</w:t>
+      </w:r>
+      <w:r>
+        <w:rPr>
+          <w:lang w:val="en-US"/>
+        </w:rPr>
+        <w:tab/>
+      </w:r>
+      <w:r>
+        <w:rPr>
+          <w:lang w:val="en-US"/>
+        </w:rPr>
+        <w:tab/>
+      </w:r>
+      <w:r>
+        <w:rPr>
+          <w:lang w:val="en-US"/>
+        </w:rPr>
+        <w:tab/>
+      </w:r>
+      <w:hyperlink r:id="rId14" w:history="1">
+        <w:r>
+          <w:rPr>
+            <w:rStyle w:val="Hyperlink"/>
+            <w:lang w:val="en-US"/>
+          </w:rPr>
+          <w:t>namethm@mcmaster.ca</w:t>
+        </w:r>
+      </w:hyperlink>
+      <w:r>
+        <w:rPr>
+          <w:lang w:val="en-US"/>
+        </w:rPr>
+        <w:t xml:space="preserve"> </w:t>
+      </w:r>
+    </w:p>
+    <w:p>
+      <w:pPr>
+        <w:rPr>
+          <w:lang w:val="en-US"/>
+        </w:rPr>
+      </w:pPr>
+    </w:p>
+    <w:p>
+      <w:pPr>
+        <w:rPr>
+          <w:rStyle w:val="SubtleReference"/>
+        </w:rPr>
+      </w:pPr>
+      <w:r>
+        <w:rPr>
+          <w:rStyle w:val="SubtleReference"/>
+        </w:rPr>
+        <w:t>Meeting Goals :</w:t>
+      </w:r>
+    </w:p>
+    <w:p>
+      <w:pPr>
+        <w:pStyle w:val="ListParagraph"/>
+        <w:numPr>
+          <w:ilvl w:val="0"/>
+          <w:numId w:val="3"/>
+        </w:numPr>
+        <w:rPr>
+          <w:lang w:val="en-US"/>
+        </w:rPr>
+      </w:pPr>
+      <w:r>
+        <w:rPr>
+          <w:lang w:val="en-US"/>
+        </w:rPr>
+        <w:t>Prepare and improve the design</w:t>
+      </w:r>
+    </w:p>
+    <w:p>
+      <w:pPr>
+        <w:pStyle w:val="ListParagraph"/>
+        <w:numPr>
+          <w:ilvl w:val="0"/>
+          <w:numId w:val="3"/>
+        </w:numPr>
+        <w:rPr>
+          <w:lang w:val="en-US"/>
+        </w:rPr>
+      </w:pPr>
+      <w:r>
+        <w:rPr>
+          <w:lang w:val="en-US"/>
+        </w:rPr>
+        <w:t>Agree on the important decisions</w:t>
+      </w:r>
+    </w:p>
+    <w:p>
+      <w:pPr>
+        <w:pStyle w:val="ListParagraph"/>
+        <w:numPr>
+          <w:ilvl w:val="0"/>
+          <w:numId w:val="3"/>
+        </w:numPr>
+        <w:rPr>
+          <w:lang w:val="en-US"/>
+        </w:rPr>
+      </w:pPr>
+      <w:r>
+        <w:rPr>
+          <w:lang w:val="en-US"/>
+        </w:rPr>
+        <w:t>Work on the milestones together</w:t>
+      </w:r>
+    </w:p>
+    <w:p>
+      <w:pPr>
+        <w:rPr>
+          <w:lang w:val="en-US"/>
+        </w:rPr>
+      </w:pPr>
+    </w:p>
+    <w:p>
+      <w:pPr>
+        <w:rPr>
+          <w:rStyle w:val="SubtleReference"/>
+          <w:lang w:val="en-US"/>
+        </w:rPr>
+      </w:pPr>
+      <w:r>
+        <w:rPr>
+          <w:rStyle w:val="SubtleReference"/>
+        </w:rPr>
+        <w:t>Meetings Schedule</w:t>
+      </w:r>
+    </w:p>
+    <w:p>
+      <w:pPr>
+        <w:rPr>
+          <w:lang w:val="en-US"/>
+        </w:rPr>
+      </w:pPr>
+      <w:r>
+        <w:rPr>
+          <w:lang w:val="en-US"/>
+        </w:rPr>
+        <w:t>Our meetings are scheduled during the week, at least twice a week, and on Saturday if necessary. Every group members agreed on this organization and schedule.</w:t>
       </w:r>
     </w:p>
     <w:sectPr>
+      <w:footerReference w:type="default" r:id="rId15"/>
       <w:pgSz w:w="11906" w:h="16838"/>
       <w:pgMar w:top="1417" w:right="1417" w:bottom="1417" w:left="1417" w:header="708" w:footer="708" w:gutter="0"/>
       <w:cols w:space="708"/>
@@ -935,6 +1897,191 @@
     </w:sectPr>
   </w:body>
 </w:document>
+</file>
+
+<file path=word/endnotes.xml><?xml version="1.0" encoding="utf-8"?>
+<w:endnotes xmlns:wpc="http://schemas.microsoft.com/office/word/2010/wordprocessingCanvas" xmlns:cx="http://schemas.microsoft.com/office/drawing/2014/chartex" xmlns:cx1="http://schemas.microsoft.com/office/drawing/2015/9/8/chartex" xmlns:cx2="http://schemas.microsoft.com/office/drawing/2015/10/21/chartex" xmlns:cx3="http://schemas.microsoft.com/office/drawing/2016/5/9/chartex" xmlns:cx4="http://schemas.microsoft.com/office/drawing/2016/5/10/chartex" xmlns:cx5="http://schemas.microsoft.com/office/drawing/2016/5/11/chartex" xmlns:cx6="http://schemas.microsoft.com/office/drawing/2016/5/12/chartex" xmlns:cx7="http://schemas.microsoft.com/office/drawing/2016/5/13/chartex" xmlns:cx8="http://schemas.microsoft.com/office/drawing/2016/5/14/chartex" xmlns:mc="http://schemas.openxmlformats.org/markup-compatibility/2006" xmlns:aink="http://schemas.microsoft.com/office/drawing/2016/ink" xmlns:am3d="http://schemas.microsoft.com/office/drawing/2017/model3d" xmlns:o="urn:schemas-microsoft-com:office:office" xmlns:r="http://schemas.openxmlformats.org/officeDocument/2006/relationships" xmlns:m="http://schemas.openxmlformats.org/officeDocument/2006/math" xmlns:v="urn:schemas-microsoft-com:vml" xmlns:wp14="http://schemas.microsoft.com/office/word/2010/wordprocessingDrawing" xmlns:wp="http://schemas.openxmlformats.org/drawingml/2006/wordprocessingDrawing" xmlns:w10="urn:schemas-microsoft-com:office:word" xmlns:w="http://schemas.openxmlformats.org/wordprocessingml/2006/main" xmlns:w14="http://schemas.microsoft.com/office/word/2010/wordml" xmlns:w15="http://schemas.microsoft.com/office/word/2012/wordml" xmlns:w16cid="http://schemas.microsoft.com/office/word/2016/wordml/cid" xmlns:w16se="http://schemas.microsoft.com/office/word/2015/wordml/symex" xmlns:wpg="http://schemas.microsoft.com/office/word/2010/wordprocessingGroup" xmlns:wpi="http://schemas.microsoft.com/office/word/2010/wordprocessingInk" xmlns:wne="http://schemas.microsoft.com/office/word/2006/wordml" xmlns:wps="http://schemas.microsoft.com/office/word/2010/wordprocessingShape" mc:Ignorable="w14 w15 w16se w16cid wp14">
+  <w:endnote w:type="separator" w:id="-1">
+    <w:p>
+      <w:pPr>
+        <w:spacing w:after="0" w:line="240" w:lineRule="auto"/>
+      </w:pPr>
+      <w:r>
+        <w:separator/>
+      </w:r>
+    </w:p>
+  </w:endnote>
+  <w:endnote w:type="continuationSeparator" w:id="0">
+    <w:p>
+      <w:pPr>
+        <w:spacing w:after="0" w:line="240" w:lineRule="auto"/>
+      </w:pPr>
+      <w:r>
+        <w:continuationSeparator/>
+      </w:r>
+    </w:p>
+  </w:endnote>
+</w:endnotes>
+</file>
+
+<file path=word/footer1.xml><?xml version="1.0" encoding="utf-8"?>
+<w:ftr xmlns:wpc="http://schemas.microsoft.com/office/word/2010/wordprocessingCanvas" xmlns:cx="http://schemas.microsoft.com/office/drawing/2014/chartex" xmlns:cx1="http://schemas.microsoft.com/office/drawing/2015/9/8/chartex" xmlns:cx2="http://schemas.microsoft.com/office/drawing/2015/10/21/chartex" xmlns:cx3="http://schemas.microsoft.com/office/drawing/2016/5/9/chartex" xmlns:cx4="http://schemas.microsoft.com/office/drawing/2016/5/10/chartex" xmlns:cx5="http://schemas.microsoft.com/office/drawing/2016/5/11/chartex" xmlns:cx6="http://schemas.microsoft.com/office/drawing/2016/5/12/chartex" xmlns:cx7="http://schemas.microsoft.com/office/drawing/2016/5/13/chartex" xmlns:cx8="http://schemas.microsoft.com/office/drawing/2016/5/14/chartex" xmlns:mc="http://schemas.openxmlformats.org/markup-compatibility/2006" xmlns:aink="http://schemas.microsoft.com/office/drawing/2016/ink" xmlns:am3d="http://schemas.microsoft.com/office/drawing/2017/model3d" xmlns:o="urn:schemas-microsoft-com:office:office" xmlns:r="http://schemas.openxmlformats.org/officeDocument/2006/relationships" xmlns:m="http://schemas.openxmlformats.org/officeDocument/2006/math" xmlns:v="urn:schemas-microsoft-com:vml" xmlns:wp14="http://schemas.microsoft.com/office/word/2010/wordprocessingDrawing" xmlns:wp="http://schemas.openxmlformats.org/drawingml/2006/wordprocessingDrawing" xmlns:w10="urn:schemas-microsoft-com:office:word" xmlns:w="http://schemas.openxmlformats.org/wordprocessingml/2006/main" xmlns:w14="http://schemas.microsoft.com/office/word/2010/wordml" xmlns:w15="http://schemas.microsoft.com/office/word/2012/wordml" xmlns:w16cid="http://schemas.microsoft.com/office/word/2016/wordml/cid" xmlns:w16se="http://schemas.microsoft.com/office/word/2015/wordml/symex" xmlns:wpg="http://schemas.microsoft.com/office/word/2010/wordprocessingGroup" xmlns:wpi="http://schemas.microsoft.com/office/word/2010/wordprocessingInk" xmlns:wne="http://schemas.microsoft.com/office/word/2006/wordml" xmlns:wps="http://schemas.microsoft.com/office/word/2010/wordprocessingShape" mc:Ignorable="w14 w15 w16se w16cid wp14">
+  <w:p>
+    <w:pPr>
+      <w:tabs>
+        <w:tab w:val="center" w:pos="4550"/>
+        <w:tab w:val="left" w:pos="5818"/>
+      </w:tabs>
+      <w:ind w:right="260"/>
+      <w:jc w:val="right"/>
+      <w:rPr>
+        <w:color w:val="222A35" w:themeColor="text2" w:themeShade="80"/>
+        <w:sz w:val="24"/>
+        <w:szCs w:val="24"/>
+      </w:rPr>
+    </w:pPr>
+    <w:r>
+      <w:rPr>
+        <w:color w:val="8496B0" w:themeColor="text2" w:themeTint="99"/>
+        <w:spacing w:val="60"/>
+        <w:sz w:val="24"/>
+        <w:szCs w:val="24"/>
+      </w:rPr>
+      <w:t>Page</w:t>
+    </w:r>
+    <w:r>
+      <w:rPr>
+        <w:color w:val="8496B0" w:themeColor="text2" w:themeTint="99"/>
+        <w:sz w:val="24"/>
+        <w:szCs w:val="24"/>
+      </w:rPr>
+      <w:t xml:space="preserve"> </w:t>
+    </w:r>
+    <w:r>
+      <w:rPr>
+        <w:color w:val="323E4F" w:themeColor="text2" w:themeShade="BF"/>
+        <w:sz w:val="24"/>
+        <w:szCs w:val="24"/>
+      </w:rPr>
+      <w:fldChar w:fldCharType="begin"/>
+    </w:r>
+    <w:r>
+      <w:rPr>
+        <w:color w:val="323E4F" w:themeColor="text2" w:themeShade="BF"/>
+        <w:sz w:val="24"/>
+        <w:szCs w:val="24"/>
+      </w:rPr>
+      <w:instrText xml:space="preserve"> PAGE   \* MERGEFORMAT </w:instrText>
+    </w:r>
+    <w:r>
+      <w:rPr>
+        <w:color w:val="323E4F" w:themeColor="text2" w:themeShade="BF"/>
+        <w:sz w:val="24"/>
+        <w:szCs w:val="24"/>
+      </w:rPr>
+      <w:fldChar w:fldCharType="separate"/>
+    </w:r>
+    <w:r>
+      <w:rPr>
+        <w:noProof/>
+        <w:color w:val="323E4F" w:themeColor="text2" w:themeShade="BF"/>
+        <w:sz w:val="24"/>
+        <w:szCs w:val="24"/>
+      </w:rPr>
+      <w:t>1</w:t>
+    </w:r>
+    <w:r>
+      <w:rPr>
+        <w:color w:val="323E4F" w:themeColor="text2" w:themeShade="BF"/>
+        <w:sz w:val="24"/>
+        <w:szCs w:val="24"/>
+      </w:rPr>
+      <w:fldChar w:fldCharType="end"/>
+    </w:r>
+    <w:r>
+      <w:rPr>
+        <w:color w:val="323E4F" w:themeColor="text2" w:themeShade="BF"/>
+        <w:sz w:val="24"/>
+        <w:szCs w:val="24"/>
+      </w:rPr>
+      <w:t xml:space="preserve"> | </w:t>
+    </w:r>
+    <w:r>
+      <w:rPr>
+        <w:color w:val="323E4F" w:themeColor="text2" w:themeShade="BF"/>
+        <w:sz w:val="24"/>
+        <w:szCs w:val="24"/>
+      </w:rPr>
+      <w:fldChar w:fldCharType="begin"/>
+    </w:r>
+    <w:r>
+      <w:rPr>
+        <w:color w:val="323E4F" w:themeColor="text2" w:themeShade="BF"/>
+        <w:sz w:val="24"/>
+        <w:szCs w:val="24"/>
+      </w:rPr>
+      <w:instrText xml:space="preserve"> NUMPAGES  \* Arabic  \* MERGEFORMAT </w:instrText>
+    </w:r>
+    <w:r>
+      <w:rPr>
+        <w:color w:val="323E4F" w:themeColor="text2" w:themeShade="BF"/>
+        <w:sz w:val="24"/>
+        <w:szCs w:val="24"/>
+      </w:rPr>
+      <w:fldChar w:fldCharType="separate"/>
+    </w:r>
+    <w:r>
+      <w:rPr>
+        <w:noProof/>
+        <w:color w:val="323E4F" w:themeColor="text2" w:themeShade="BF"/>
+        <w:sz w:val="24"/>
+        <w:szCs w:val="24"/>
+      </w:rPr>
+      <w:t>3</w:t>
+    </w:r>
+    <w:r>
+      <w:rPr>
+        <w:color w:val="323E4F" w:themeColor="text2" w:themeShade="BF"/>
+        <w:sz w:val="24"/>
+        <w:szCs w:val="24"/>
+      </w:rPr>
+      <w:fldChar w:fldCharType="end"/>
+    </w:r>
+  </w:p>
+  <w:p>
+    <w:pPr>
+      <w:pStyle w:val="Footer"/>
+    </w:pPr>
+    <w:r>
+      <w:t>Milestone 1 --- Group #4</w:t>
+    </w:r>
+  </w:p>
+</w:ftr>
+</file>
+
+<file path=word/footnotes.xml><?xml version="1.0" encoding="utf-8"?>
+<w:footnotes xmlns:wpc="http://schemas.microsoft.com/office/word/2010/wordprocessingCanvas" xmlns:cx="http://schemas.microsoft.com/office/drawing/2014/chartex" xmlns:cx1="http://schemas.microsoft.com/office/drawing/2015/9/8/chartex" xmlns:cx2="http://schemas.microsoft.com/office/drawing/2015/10/21/chartex" xmlns:cx3="http://schemas.microsoft.com/office/drawing/2016/5/9/chartex" xmlns:cx4="http://schemas.microsoft.com/office/drawing/2016/5/10/chartex" xmlns:cx5="http://schemas.microsoft.com/office/drawing/2016/5/11/chartex" xmlns:cx6="http://schemas.microsoft.com/office/drawing/2016/5/12/chartex" xmlns:cx7="http://schemas.microsoft.com/office/drawing/2016/5/13/chartex" xmlns:cx8="http://schemas.microsoft.com/office/drawing/2016/5/14/chartex" xmlns:mc="http://schemas.openxmlformats.org/markup-compatibility/2006" xmlns:aink="http://schemas.microsoft.com/office/drawing/2016/ink" xmlns:am3d="http://schemas.microsoft.com/office/drawing/2017/model3d" xmlns:o="urn:schemas-microsoft-com:office:office" xmlns:r="http://schemas.openxmlformats.org/officeDocument/2006/relationships" xmlns:m="http://schemas.openxmlformats.org/officeDocument/2006/math" xmlns:v="urn:schemas-microsoft-com:vml" xmlns:wp14="http://schemas.microsoft.com/office/word/2010/wordprocessingDrawing" xmlns:wp="http://schemas.openxmlformats.org/drawingml/2006/wordprocessingDrawing" xmlns:w10="urn:schemas-microsoft-com:office:word" xmlns:w="http://schemas.openxmlformats.org/wordprocessingml/2006/main" xmlns:w14="http://schemas.microsoft.com/office/word/2010/wordml" xmlns:w15="http://schemas.microsoft.com/office/word/2012/wordml" xmlns:w16cid="http://schemas.microsoft.com/office/word/2016/wordml/cid" xmlns:w16se="http://schemas.microsoft.com/office/word/2015/wordml/symex" xmlns:wpg="http://schemas.microsoft.com/office/word/2010/wordprocessingGroup" xmlns:wpi="http://schemas.microsoft.com/office/word/2010/wordprocessingInk" xmlns:wne="http://schemas.microsoft.com/office/word/2006/wordml" xmlns:wps="http://schemas.microsoft.com/office/word/2010/wordprocessingShape" mc:Ignorable="w14 w15 w16se w16cid wp14">
+  <w:footnote w:type="separator" w:id="-1">
+    <w:p>
+      <w:pPr>
+        <w:spacing w:after="0" w:line="240" w:lineRule="auto"/>
+      </w:pPr>
+      <w:r>
+        <w:separator/>
+      </w:r>
+    </w:p>
+  </w:footnote>
+  <w:footnote w:type="continuationSeparator" w:id="0">
+    <w:p>
+      <w:pPr>
+        <w:spacing w:after="0" w:line="240" w:lineRule="auto"/>
+      </w:pPr>
+      <w:r>
+        <w:continuationSeparator/>
+      </w:r>
+    </w:p>
+  </w:footnote>
+</w:footnotes>
 </file>
 
 <file path=word/numbering.xml><?xml version="1.0" encoding="utf-8"?>
@@ -1028,8 +2175,240 @@
       </w:pPr>
     </w:lvl>
   </w:abstractNum>
+  <w:abstractNum w:abstractNumId="1" w15:restartNumberingAfterBreak="0">
+    <w:nsid w:val="690A7249"/>
+    <w:multiLevelType w:val="hybridMultilevel"/>
+    <w:tmpl w:val="2AFEC176"/>
+    <w:lvl w:ilvl="0" w:tplc="A57E4088">
+      <w:start w:val="3"/>
+      <w:numFmt w:val="bullet"/>
+      <w:lvlText w:val="-"/>
+      <w:lvlJc w:val="left"/>
+      <w:pPr>
+        <w:ind w:left="720" w:hanging="360"/>
+      </w:pPr>
+      <w:rPr>
+        <w:rFonts w:ascii="Calibri" w:eastAsiaTheme="minorHAnsi" w:hAnsi="Calibri" w:cs="Calibri" w:hint="default"/>
+      </w:rPr>
+    </w:lvl>
+    <w:lvl w:ilvl="1" w:tplc="04090003" w:tentative="1">
+      <w:start w:val="1"/>
+      <w:numFmt w:val="bullet"/>
+      <w:lvlText w:val="o"/>
+      <w:lvlJc w:val="left"/>
+      <w:pPr>
+        <w:ind w:left="1440" w:hanging="360"/>
+      </w:pPr>
+      <w:rPr>
+        <w:rFonts w:ascii="Courier New" w:hAnsi="Courier New" w:cs="Courier New" w:hint="default"/>
+      </w:rPr>
+    </w:lvl>
+    <w:lvl w:ilvl="2" w:tplc="04090005" w:tentative="1">
+      <w:start w:val="1"/>
+      <w:numFmt w:val="bullet"/>
+      <w:lvlText w:val=""/>
+      <w:lvlJc w:val="left"/>
+      <w:pPr>
+        <w:ind w:left="2160" w:hanging="360"/>
+      </w:pPr>
+      <w:rPr>
+        <w:rFonts w:ascii="Wingdings" w:hAnsi="Wingdings" w:hint="default"/>
+      </w:rPr>
+    </w:lvl>
+    <w:lvl w:ilvl="3" w:tplc="04090001" w:tentative="1">
+      <w:start w:val="1"/>
+      <w:numFmt w:val="bullet"/>
+      <w:lvlText w:val=""/>
+      <w:lvlJc w:val="left"/>
+      <w:pPr>
+        <w:ind w:left="2880" w:hanging="360"/>
+      </w:pPr>
+      <w:rPr>
+        <w:rFonts w:ascii="Symbol" w:hAnsi="Symbol" w:hint="default"/>
+      </w:rPr>
+    </w:lvl>
+    <w:lvl w:ilvl="4" w:tplc="04090003" w:tentative="1">
+      <w:start w:val="1"/>
+      <w:numFmt w:val="bullet"/>
+      <w:lvlText w:val="o"/>
+      <w:lvlJc w:val="left"/>
+      <w:pPr>
+        <w:ind w:left="3600" w:hanging="360"/>
+      </w:pPr>
+      <w:rPr>
+        <w:rFonts w:ascii="Courier New" w:hAnsi="Courier New" w:cs="Courier New" w:hint="default"/>
+      </w:rPr>
+    </w:lvl>
+    <w:lvl w:ilvl="5" w:tplc="04090005" w:tentative="1">
+      <w:start w:val="1"/>
+      <w:numFmt w:val="bullet"/>
+      <w:lvlText w:val=""/>
+      <w:lvlJc w:val="left"/>
+      <w:pPr>
+        <w:ind w:left="4320" w:hanging="360"/>
+      </w:pPr>
+      <w:rPr>
+        <w:rFonts w:ascii="Wingdings" w:hAnsi="Wingdings" w:hint="default"/>
+      </w:rPr>
+    </w:lvl>
+    <w:lvl w:ilvl="6" w:tplc="04090001" w:tentative="1">
+      <w:start w:val="1"/>
+      <w:numFmt w:val="bullet"/>
+      <w:lvlText w:val=""/>
+      <w:lvlJc w:val="left"/>
+      <w:pPr>
+        <w:ind w:left="5040" w:hanging="360"/>
+      </w:pPr>
+      <w:rPr>
+        <w:rFonts w:ascii="Symbol" w:hAnsi="Symbol" w:hint="default"/>
+      </w:rPr>
+    </w:lvl>
+    <w:lvl w:ilvl="7" w:tplc="04090003" w:tentative="1">
+      <w:start w:val="1"/>
+      <w:numFmt w:val="bullet"/>
+      <w:lvlText w:val="o"/>
+      <w:lvlJc w:val="left"/>
+      <w:pPr>
+        <w:ind w:left="5760" w:hanging="360"/>
+      </w:pPr>
+      <w:rPr>
+        <w:rFonts w:ascii="Courier New" w:hAnsi="Courier New" w:cs="Courier New" w:hint="default"/>
+      </w:rPr>
+    </w:lvl>
+    <w:lvl w:ilvl="8" w:tplc="04090005" w:tentative="1">
+      <w:start w:val="1"/>
+      <w:numFmt w:val="bullet"/>
+      <w:lvlText w:val=""/>
+      <w:lvlJc w:val="left"/>
+      <w:pPr>
+        <w:ind w:left="6480" w:hanging="360"/>
+      </w:pPr>
+      <w:rPr>
+        <w:rFonts w:ascii="Wingdings" w:hAnsi="Wingdings" w:hint="default"/>
+      </w:rPr>
+    </w:lvl>
+  </w:abstractNum>
+  <w:abstractNum w:abstractNumId="2" w15:restartNumberingAfterBreak="0">
+    <w:nsid w:val="6B3F30F3"/>
+    <w:multiLevelType w:val="hybridMultilevel"/>
+    <w:tmpl w:val="11F407A4"/>
+    <w:lvl w:ilvl="0" w:tplc="0A606FBC">
+      <w:start w:val="3"/>
+      <w:numFmt w:val="bullet"/>
+      <w:lvlText w:val="-"/>
+      <w:lvlJc w:val="left"/>
+      <w:pPr>
+        <w:ind w:left="720" w:hanging="360"/>
+      </w:pPr>
+      <w:rPr>
+        <w:rFonts w:ascii="Calibri" w:eastAsiaTheme="minorHAnsi" w:hAnsi="Calibri" w:cs="Calibri" w:hint="default"/>
+      </w:rPr>
+    </w:lvl>
+    <w:lvl w:ilvl="1" w:tplc="04090003" w:tentative="1">
+      <w:start w:val="1"/>
+      <w:numFmt w:val="bullet"/>
+      <w:lvlText w:val="o"/>
+      <w:lvlJc w:val="left"/>
+      <w:pPr>
+        <w:ind w:left="1440" w:hanging="360"/>
+      </w:pPr>
+      <w:rPr>
+        <w:rFonts w:ascii="Courier New" w:hAnsi="Courier New" w:cs="Courier New" w:hint="default"/>
+      </w:rPr>
+    </w:lvl>
+    <w:lvl w:ilvl="2" w:tplc="04090005" w:tentative="1">
+      <w:start w:val="1"/>
+      <w:numFmt w:val="bullet"/>
+      <w:lvlText w:val=""/>
+      <w:lvlJc w:val="left"/>
+      <w:pPr>
+        <w:ind w:left="2160" w:hanging="360"/>
+      </w:pPr>
+      <w:rPr>
+        <w:rFonts w:ascii="Wingdings" w:hAnsi="Wingdings" w:hint="default"/>
+      </w:rPr>
+    </w:lvl>
+    <w:lvl w:ilvl="3" w:tplc="04090001" w:tentative="1">
+      <w:start w:val="1"/>
+      <w:numFmt w:val="bullet"/>
+      <w:lvlText w:val=""/>
+      <w:lvlJc w:val="left"/>
+      <w:pPr>
+        <w:ind w:left="2880" w:hanging="360"/>
+      </w:pPr>
+      <w:rPr>
+        <w:rFonts w:ascii="Symbol" w:hAnsi="Symbol" w:hint="default"/>
+      </w:rPr>
+    </w:lvl>
+    <w:lvl w:ilvl="4" w:tplc="04090003" w:tentative="1">
+      <w:start w:val="1"/>
+      <w:numFmt w:val="bullet"/>
+      <w:lvlText w:val="o"/>
+      <w:lvlJc w:val="left"/>
+      <w:pPr>
+        <w:ind w:left="3600" w:hanging="360"/>
+      </w:pPr>
+      <w:rPr>
+        <w:rFonts w:ascii="Courier New" w:hAnsi="Courier New" w:cs="Courier New" w:hint="default"/>
+      </w:rPr>
+    </w:lvl>
+    <w:lvl w:ilvl="5" w:tplc="04090005" w:tentative="1">
+      <w:start w:val="1"/>
+      <w:numFmt w:val="bullet"/>
+      <w:lvlText w:val=""/>
+      <w:lvlJc w:val="left"/>
+      <w:pPr>
+        <w:ind w:left="4320" w:hanging="360"/>
+      </w:pPr>
+      <w:rPr>
+        <w:rFonts w:ascii="Wingdings" w:hAnsi="Wingdings" w:hint="default"/>
+      </w:rPr>
+    </w:lvl>
+    <w:lvl w:ilvl="6" w:tplc="04090001" w:tentative="1">
+      <w:start w:val="1"/>
+      <w:numFmt w:val="bullet"/>
+      <w:lvlText w:val=""/>
+      <w:lvlJc w:val="left"/>
+      <w:pPr>
+        <w:ind w:left="5040" w:hanging="360"/>
+      </w:pPr>
+      <w:rPr>
+        <w:rFonts w:ascii="Symbol" w:hAnsi="Symbol" w:hint="default"/>
+      </w:rPr>
+    </w:lvl>
+    <w:lvl w:ilvl="7" w:tplc="04090003" w:tentative="1">
+      <w:start w:val="1"/>
+      <w:numFmt w:val="bullet"/>
+      <w:lvlText w:val="o"/>
+      <w:lvlJc w:val="left"/>
+      <w:pPr>
+        <w:ind w:left="5760" w:hanging="360"/>
+      </w:pPr>
+      <w:rPr>
+        <w:rFonts w:ascii="Courier New" w:hAnsi="Courier New" w:cs="Courier New" w:hint="default"/>
+      </w:rPr>
+    </w:lvl>
+    <w:lvl w:ilvl="8" w:tplc="04090005" w:tentative="1">
+      <w:start w:val="1"/>
+      <w:numFmt w:val="bullet"/>
+      <w:lvlText w:val=""/>
+      <w:lvlJc w:val="left"/>
+      <w:pPr>
+        <w:ind w:left="6480" w:hanging="360"/>
+      </w:pPr>
+      <w:rPr>
+        <w:rFonts w:ascii="Wingdings" w:hAnsi="Wingdings" w:hint="default"/>
+      </w:rPr>
+    </w:lvl>
+  </w:abstractNum>
   <w:num w:numId="1">
     <w:abstractNumId w:val="0"/>
+  </w:num>
+  <w:num w:numId="2">
+    <w:abstractNumId w:val="1"/>
+  </w:num>
+  <w:num w:numId="3">
+    <w:abstractNumId w:val="2"/>
   </w:num>
 </w:numbering>
 </file>
@@ -1628,6 +3007,175 @@
       <w:shd w:val="clear" w:color="auto" w:fill="E6E6E6"/>
     </w:rPr>
   </w:style>
+  <w:style w:type="character" w:styleId="PlaceholderText">
+    <w:name w:val="Placeholder Text"/>
+    <w:basedOn w:val="DefaultParagraphFont"/>
+    <w:uiPriority w:val="99"/>
+    <w:semiHidden/>
+    <w:rsid w:val="007B53E0"/>
+    <w:rPr>
+      <w:color w:val="808080"/>
+    </w:rPr>
+  </w:style>
+  <w:style w:type="paragraph" w:styleId="ListParagraph">
+    <w:name w:val="List Paragraph"/>
+    <w:basedOn w:val="Normal"/>
+    <w:uiPriority w:val="34"/>
+    <w:qFormat/>
+    <w:rsid w:val="00310356"/>
+    <w:pPr>
+      <w:ind w:left="720"/>
+      <w:contextualSpacing/>
+    </w:pPr>
+  </w:style>
+  <w:style w:type="paragraph" w:styleId="Subtitle">
+    <w:name w:val="Subtitle"/>
+    <w:basedOn w:val="Normal"/>
+    <w:next w:val="Normal"/>
+    <w:link w:val="SubtitleChar"/>
+    <w:uiPriority w:val="11"/>
+    <w:qFormat/>
+    <w:rsid w:val="00310356"/>
+    <w:pPr>
+      <w:numPr>
+        <w:ilvl w:val="1"/>
+      </w:numPr>
+    </w:pPr>
+    <w:rPr>
+      <w:rFonts w:eastAsiaTheme="minorEastAsia"/>
+      <w:color w:val="5A5A5A" w:themeColor="text1" w:themeTint="A5"/>
+      <w:spacing w:val="15"/>
+    </w:rPr>
+  </w:style>
+  <w:style w:type="character" w:customStyle="1" w:styleId="SubtitleChar">
+    <w:name w:val="Subtitle Char"/>
+    <w:basedOn w:val="DefaultParagraphFont"/>
+    <w:link w:val="Subtitle"/>
+    <w:uiPriority w:val="11"/>
+    <w:rsid w:val="00310356"/>
+    <w:rPr>
+      <w:rFonts w:eastAsiaTheme="minorEastAsia"/>
+      <w:color w:val="5A5A5A" w:themeColor="text1" w:themeTint="A5"/>
+      <w:spacing w:val="15"/>
+    </w:rPr>
+  </w:style>
+  <w:style w:type="character" w:styleId="SubtleEmphasis">
+    <w:name w:val="Subtle Emphasis"/>
+    <w:basedOn w:val="DefaultParagraphFont"/>
+    <w:uiPriority w:val="19"/>
+    <w:qFormat/>
+    <w:rsid w:val="00310356"/>
+    <w:rPr>
+      <w:i/>
+      <w:iCs/>
+      <w:color w:val="404040" w:themeColor="text1" w:themeTint="BF"/>
+    </w:rPr>
+  </w:style>
+  <w:style w:type="character" w:styleId="Emphasis">
+    <w:name w:val="Emphasis"/>
+    <w:basedOn w:val="DefaultParagraphFont"/>
+    <w:uiPriority w:val="20"/>
+    <w:qFormat/>
+    <w:rsid w:val="00310356"/>
+    <w:rPr>
+      <w:i/>
+      <w:iCs/>
+    </w:rPr>
+  </w:style>
+  <w:style w:type="character" w:styleId="Strong">
+    <w:name w:val="Strong"/>
+    <w:basedOn w:val="DefaultParagraphFont"/>
+    <w:uiPriority w:val="22"/>
+    <w:qFormat/>
+    <w:rsid w:val="00310356"/>
+    <w:rPr>
+      <w:b/>
+      <w:bCs/>
+    </w:rPr>
+  </w:style>
+  <w:style w:type="character" w:styleId="BookTitle">
+    <w:name w:val="Book Title"/>
+    <w:basedOn w:val="DefaultParagraphFont"/>
+    <w:uiPriority w:val="33"/>
+    <w:qFormat/>
+    <w:rsid w:val="00310356"/>
+    <w:rPr>
+      <w:b/>
+      <w:bCs/>
+      <w:i/>
+      <w:iCs/>
+      <w:spacing w:val="5"/>
+    </w:rPr>
+  </w:style>
+  <w:style w:type="character" w:styleId="IntenseReference">
+    <w:name w:val="Intense Reference"/>
+    <w:basedOn w:val="DefaultParagraphFont"/>
+    <w:uiPriority w:val="32"/>
+    <w:qFormat/>
+    <w:rsid w:val="00310356"/>
+    <w:rPr>
+      <w:b/>
+      <w:bCs/>
+      <w:smallCaps/>
+      <w:color w:val="4472C4" w:themeColor="accent1"/>
+      <w:spacing w:val="5"/>
+    </w:rPr>
+  </w:style>
+  <w:style w:type="character" w:styleId="SubtleReference">
+    <w:name w:val="Subtle Reference"/>
+    <w:basedOn w:val="DefaultParagraphFont"/>
+    <w:uiPriority w:val="31"/>
+    <w:qFormat/>
+    <w:rsid w:val="00310356"/>
+    <w:rPr>
+      <w:smallCaps/>
+      <w:color w:val="5A5A5A" w:themeColor="text1" w:themeTint="A5"/>
+    </w:rPr>
+  </w:style>
+  <w:style w:type="paragraph" w:styleId="Header">
+    <w:name w:val="header"/>
+    <w:basedOn w:val="Normal"/>
+    <w:link w:val="HeaderChar"/>
+    <w:uiPriority w:val="99"/>
+    <w:unhideWhenUsed/>
+    <w:rsid w:val="00CC39F3"/>
+    <w:pPr>
+      <w:tabs>
+        <w:tab w:val="center" w:pos="4536"/>
+        <w:tab w:val="right" w:pos="9072"/>
+      </w:tabs>
+      <w:spacing w:after="0" w:line="240" w:lineRule="auto"/>
+    </w:pPr>
+  </w:style>
+  <w:style w:type="character" w:customStyle="1" w:styleId="HeaderChar">
+    <w:name w:val="Header Char"/>
+    <w:basedOn w:val="DefaultParagraphFont"/>
+    <w:link w:val="Header"/>
+    <w:uiPriority w:val="99"/>
+    <w:rsid w:val="00CC39F3"/>
+  </w:style>
+  <w:style w:type="paragraph" w:styleId="Footer">
+    <w:name w:val="footer"/>
+    <w:basedOn w:val="Normal"/>
+    <w:link w:val="FooterChar"/>
+    <w:uiPriority w:val="99"/>
+    <w:unhideWhenUsed/>
+    <w:rsid w:val="00CC39F3"/>
+    <w:pPr>
+      <w:tabs>
+        <w:tab w:val="center" w:pos="4536"/>
+        <w:tab w:val="right" w:pos="9072"/>
+      </w:tabs>
+      <w:spacing w:after="0" w:line="240" w:lineRule="auto"/>
+    </w:pPr>
+  </w:style>
+  <w:style w:type="character" w:customStyle="1" w:styleId="FooterChar">
+    <w:name w:val="Footer Char"/>
+    <w:basedOn w:val="DefaultParagraphFont"/>
+    <w:link w:val="Footer"/>
+    <w:uiPriority w:val="99"/>
+    <w:rsid w:val="00CC39F3"/>
+  </w:style>
 </w:styles>
 </file>
 

</xml_diff>